<commit_message>
Add new content and resources for module 1 activities; update menu links and improve document references
</commit_message>
<xml_diff>
--- a/src/assets/docs/modulo-1/cronograma-modulo-1-25.docx
+++ b/src/assets/docs/modulo-1/cronograma-modulo-1-25.docx
@@ -1,6 +1,6 @@
 
 <file path=word/document.xml><?xml version="1.0" encoding="utf-8"?>
-<w:document xmlns:wpc="http://schemas.microsoft.com/office/word/2010/wordprocessingCanvas" xmlns:cx="http://schemas.microsoft.com/office/drawing/2014/chartex" xmlns:cx1="http://schemas.microsoft.com/office/drawing/2015/9/8/chartex" xmlns:cx2="http://schemas.microsoft.com/office/drawing/2015/10/21/chartex" xmlns:cx3="http://schemas.microsoft.com/office/drawing/2016/5/9/chartex" xmlns:cx4="http://schemas.microsoft.com/office/drawing/2016/5/10/chartex" xmlns:cx5="http://schemas.microsoft.com/office/drawing/2016/5/11/chartex" xmlns:cx6="http://schemas.microsoft.com/office/drawing/2016/5/12/chartex" xmlns:cx7="http://schemas.microsoft.com/office/drawing/2016/5/13/chartex" xmlns:cx8="http://schemas.microsoft.com/office/drawing/2016/5/14/chartex" xmlns:mc="http://schemas.openxmlformats.org/markup-compatibility/2006" xmlns:aink="http://schemas.microsoft.com/office/drawing/2016/ink" xmlns:am3d="http://schemas.microsoft.com/office/drawing/2017/model3d" xmlns:o="urn:schemas-microsoft-com:office:office" xmlns:r="http://schemas.openxmlformats.org/officeDocument/2006/relationships" xmlns:m="http://schemas.openxmlformats.org/officeDocument/2006/math" xmlns:v="urn:schemas-microsoft-com:vml" xmlns:wp14="http://schemas.microsoft.com/office/word/2010/wordprocessingDrawing" xmlns:wp="http://schemas.openxmlformats.org/drawingml/2006/wordprocessingDrawing" xmlns:w10="urn:schemas-microsoft-com:office:word" xmlns:w="http://schemas.openxmlformats.org/wordprocessingml/2006/main" xmlns:w14="http://schemas.microsoft.com/office/word/2010/wordml" xmlns:w15="http://schemas.microsoft.com/office/word/2012/wordml" xmlns:w16cex="http://schemas.microsoft.com/office/word/2018/wordml/cex" xmlns:w16cid="http://schemas.microsoft.com/office/word/2016/wordml/cid" xmlns:w16="http://schemas.microsoft.com/office/word/2018/wordml" xmlns:w16sdtdh="http://schemas.microsoft.com/office/word/2020/wordml/sdtdatahash" xmlns:w16se="http://schemas.microsoft.com/office/word/2015/wordml/symex" xmlns:wpg="http://schemas.microsoft.com/office/word/2010/wordprocessingGroup" xmlns:wpi="http://schemas.microsoft.com/office/word/2010/wordprocessingInk" xmlns:wne="http://schemas.microsoft.com/office/word/2006/wordml" xmlns:wps="http://schemas.microsoft.com/office/word/2010/wordprocessingShape" mc:Ignorable="w14 w15 w16se w16cid w16 w16cex w16sdtdh wp14">
+<w:document xmlns:wpc="http://schemas.microsoft.com/office/word/2010/wordprocessingCanvas" xmlns:cx="http://schemas.microsoft.com/office/drawing/2014/chartex" xmlns:cx1="http://schemas.microsoft.com/office/drawing/2015/9/8/chartex" xmlns:cx2="http://schemas.microsoft.com/office/drawing/2015/10/21/chartex" xmlns:cx3="http://schemas.microsoft.com/office/drawing/2016/5/9/chartex" xmlns:cx4="http://schemas.microsoft.com/office/drawing/2016/5/10/chartex" xmlns:cx5="http://schemas.microsoft.com/office/drawing/2016/5/11/chartex" xmlns:cx6="http://schemas.microsoft.com/office/drawing/2016/5/12/chartex" xmlns:cx7="http://schemas.microsoft.com/office/drawing/2016/5/13/chartex" xmlns:cx8="http://schemas.microsoft.com/office/drawing/2016/5/14/chartex" xmlns:mc="http://schemas.openxmlformats.org/markup-compatibility/2006" xmlns:aink="http://schemas.microsoft.com/office/drawing/2016/ink" xmlns:am3d="http://schemas.microsoft.com/office/drawing/2017/model3d" xmlns:o="urn:schemas-microsoft-com:office:office" xmlns:oel="http://schemas.microsoft.com/office/2019/extlst" xmlns:r="http://schemas.openxmlformats.org/officeDocument/2006/relationships" xmlns:m="http://schemas.openxmlformats.org/officeDocument/2006/math" xmlns:v="urn:schemas-microsoft-com:vml" xmlns:wp14="http://schemas.microsoft.com/office/word/2010/wordprocessingDrawing" xmlns:wp="http://schemas.openxmlformats.org/drawingml/2006/wordprocessingDrawing" xmlns:w10="urn:schemas-microsoft-com:office:word" xmlns:w="http://schemas.openxmlformats.org/wordprocessingml/2006/main" xmlns:w14="http://schemas.microsoft.com/office/word/2010/wordml" xmlns:w15="http://schemas.microsoft.com/office/word/2012/wordml" xmlns:w16cex="http://schemas.microsoft.com/office/word/2018/wordml/cex" xmlns:w16cid="http://schemas.microsoft.com/office/word/2016/wordml/cid" xmlns:w16="http://schemas.microsoft.com/office/word/2018/wordml" xmlns:w16du="http://schemas.microsoft.com/office/word/2023/wordml/word16du" xmlns:w16sdtdh="http://schemas.microsoft.com/office/word/2020/wordml/sdtdatahash" xmlns:w16sdtfl="http://schemas.microsoft.com/office/word/2024/wordml/sdtformatlock" xmlns:w16se="http://schemas.microsoft.com/office/word/2015/wordml/symex" xmlns:wpg="http://schemas.microsoft.com/office/word/2010/wordprocessingGroup" xmlns:wpi="http://schemas.microsoft.com/office/word/2010/wordprocessingInk" xmlns:wne="http://schemas.microsoft.com/office/word/2006/wordml" xmlns:wps="http://schemas.microsoft.com/office/word/2010/wordprocessingShape" mc:Ignorable="w14 w15 w16se w16cid w16 w16cex w16sdtdh w16sdtfl w16du wp14">
   <w:body>
     <w:tbl>
       <w:tblPr>
@@ -1764,7 +1764,7 @@
                 <w:lang w:eastAsia="es-MX"/>
               </w:rPr>
             </w:pPr>
-            <w:hyperlink r:id="rId8">
+            <w:hyperlink r:id="rId10">
               <w:r>
                 <w:rPr>
                   <w:rFonts w:ascii="Arial" w:eastAsiaTheme="minorEastAsia" w:hAnsi="Arial" w:cs="Arial"/>
@@ -1872,7 +1872,7 @@
                 <w:lang w:eastAsia="es-MX"/>
               </w:rPr>
             </w:pPr>
-            <w:hyperlink r:id="rId9">
+            <w:hyperlink r:id="rId11">
               <w:r>
                 <w:rPr>
                   <w:rStyle w:val="Hipervnculo"/>
@@ -1982,7 +1982,7 @@
                 <w:lang w:eastAsia="es-MX"/>
               </w:rPr>
             </w:pPr>
-            <w:hyperlink r:id="rId10">
+            <w:hyperlink r:id="rId12">
               <w:r>
                 <w:rPr>
                   <w:rFonts w:ascii="Arial" w:eastAsiaTheme="minorEastAsia" w:hAnsi="Arial" w:cs="Arial"/>
@@ -4227,7 +4227,6 @@
               </w:rPr>
               <w:t xml:space="preserve">Participación en el </w:t>
             </w:r>
-            <w:proofErr w:type="spellStart"/>
             <w:r>
               <w:rPr>
                 <w:rFonts w:ascii="Arial" w:eastAsiaTheme="minorEastAsia" w:hAnsi="Arial" w:cs="Arial"/>
@@ -4237,19 +4236,7 @@
                 <w:szCs w:val="16"/>
                 <w:lang w:eastAsia="es-MX"/>
               </w:rPr>
-              <w:t>Padlet</w:t>
-            </w:r>
-            <w:proofErr w:type="spellEnd"/>
-            <w:r>
-              <w:rPr>
-                <w:rFonts w:ascii="Arial" w:eastAsiaTheme="minorEastAsia" w:hAnsi="Arial" w:cs="Arial"/>
-                <w:i/>
-                <w:iCs/>
-                <w:sz w:val="16"/>
-                <w:szCs w:val="16"/>
-                <w:lang w:eastAsia="es-MX"/>
-              </w:rPr>
-              <w:t xml:space="preserve"> </w:t>
+              <w:t xml:space="preserve">Padlet </w:t>
             </w:r>
             <w:r>
               <w:rPr>
@@ -5007,7 +4994,6 @@
                 <w:szCs w:val="16"/>
                 <w:lang w:eastAsia="es-MX"/>
               </w:rPr>
-              <w:lastRenderedPageBreak/>
               <w:t>Altas y bajas en plataforma. Resultados finales del Módulo.</w:t>
             </w:r>
           </w:p>
@@ -5046,7 +5032,6 @@
                 <w:szCs w:val="16"/>
                 <w:lang w:eastAsia="es-MX"/>
               </w:rPr>
-              <w:lastRenderedPageBreak/>
               <w:t>NO HAY SESIÓN</w:t>
             </w:r>
           </w:p>
@@ -5062,6 +5047,7 @@
       </w:pPr>
     </w:p>
     <w:sectPr>
+      <w:headerReference w:type="default" r:id="rId13"/>
       <w:pgSz w:w="15840" w:h="12240" w:orient="landscape"/>
       <w:pgMar w:top="720" w:right="720" w:bottom="720" w:left="720" w:header="708" w:footer="708" w:gutter="0"/>
       <w:cols w:space="708"/>
@@ -5071,8 +5057,122 @@
 </w:document>
 </file>
 
+<file path=word/endnotes.xml><?xml version="1.0" encoding="utf-8"?>
+<w:endnotes xmlns:wpc="http://schemas.microsoft.com/office/word/2010/wordprocessingCanvas" xmlns:cx="http://schemas.microsoft.com/office/drawing/2014/chartex" xmlns:cx1="http://schemas.microsoft.com/office/drawing/2015/9/8/chartex" xmlns:cx2="http://schemas.microsoft.com/office/drawing/2015/10/21/chartex" xmlns:cx3="http://schemas.microsoft.com/office/drawing/2016/5/9/chartex" xmlns:cx4="http://schemas.microsoft.com/office/drawing/2016/5/10/chartex" xmlns:cx5="http://schemas.microsoft.com/office/drawing/2016/5/11/chartex" xmlns:cx6="http://schemas.microsoft.com/office/drawing/2016/5/12/chartex" xmlns:cx7="http://schemas.microsoft.com/office/drawing/2016/5/13/chartex" xmlns:cx8="http://schemas.microsoft.com/office/drawing/2016/5/14/chartex" xmlns:mc="http://schemas.openxmlformats.org/markup-compatibility/2006" xmlns:aink="http://schemas.microsoft.com/office/drawing/2016/ink" xmlns:am3d="http://schemas.microsoft.com/office/drawing/2017/model3d" xmlns:o="urn:schemas-microsoft-com:office:office" xmlns:oel="http://schemas.microsoft.com/office/2019/extlst" xmlns:r="http://schemas.openxmlformats.org/officeDocument/2006/relationships" xmlns:m="http://schemas.openxmlformats.org/officeDocument/2006/math" xmlns:v="urn:schemas-microsoft-com:vml" xmlns:wp14="http://schemas.microsoft.com/office/word/2010/wordprocessingDrawing" xmlns:wp="http://schemas.openxmlformats.org/drawingml/2006/wordprocessingDrawing" xmlns:w10="urn:schemas-microsoft-com:office:word" xmlns:w="http://schemas.openxmlformats.org/wordprocessingml/2006/main" xmlns:w14="http://schemas.microsoft.com/office/word/2010/wordml" xmlns:w15="http://schemas.microsoft.com/office/word/2012/wordml" xmlns:w16cex="http://schemas.microsoft.com/office/word/2018/wordml/cex" xmlns:w16cid="http://schemas.microsoft.com/office/word/2016/wordml/cid" xmlns:w16="http://schemas.microsoft.com/office/word/2018/wordml" xmlns:w16du="http://schemas.microsoft.com/office/word/2023/wordml/word16du" xmlns:w16sdtdh="http://schemas.microsoft.com/office/word/2020/wordml/sdtdatahash" xmlns:w16sdtfl="http://schemas.microsoft.com/office/word/2024/wordml/sdtformatlock" xmlns:w16se="http://schemas.microsoft.com/office/word/2015/wordml/symex" xmlns:wpg="http://schemas.microsoft.com/office/word/2010/wordprocessingGroup" xmlns:wpi="http://schemas.microsoft.com/office/word/2010/wordprocessingInk" xmlns:wne="http://schemas.microsoft.com/office/word/2006/wordml" xmlns:wps="http://schemas.microsoft.com/office/word/2010/wordprocessingShape" mc:Ignorable="w14 w15 w16se w16cid w16 w16cex w16sdtdh w16sdtfl w16du wp14">
+  <w:endnote w:type="separator" w:id="-1">
+    <w:p>
+      <w:pPr>
+        <w:spacing w:after="0" w:line="240" w:lineRule="auto"/>
+      </w:pPr>
+      <w:r>
+        <w:separator/>
+      </w:r>
+    </w:p>
+  </w:endnote>
+  <w:endnote w:type="continuationSeparator" w:id="0">
+    <w:p>
+      <w:pPr>
+        <w:spacing w:after="0" w:line="240" w:lineRule="auto"/>
+      </w:pPr>
+      <w:r>
+        <w:continuationSeparator/>
+      </w:r>
+    </w:p>
+  </w:endnote>
+</w:endnotes>
+</file>
+
+<file path=word/footnotes.xml><?xml version="1.0" encoding="utf-8"?>
+<w:footnotes xmlns:wpc="http://schemas.microsoft.com/office/word/2010/wordprocessingCanvas" xmlns:cx="http://schemas.microsoft.com/office/drawing/2014/chartex" xmlns:cx1="http://schemas.microsoft.com/office/drawing/2015/9/8/chartex" xmlns:cx2="http://schemas.microsoft.com/office/drawing/2015/10/21/chartex" xmlns:cx3="http://schemas.microsoft.com/office/drawing/2016/5/9/chartex" xmlns:cx4="http://schemas.microsoft.com/office/drawing/2016/5/10/chartex" xmlns:cx5="http://schemas.microsoft.com/office/drawing/2016/5/11/chartex" xmlns:cx6="http://schemas.microsoft.com/office/drawing/2016/5/12/chartex" xmlns:cx7="http://schemas.microsoft.com/office/drawing/2016/5/13/chartex" xmlns:cx8="http://schemas.microsoft.com/office/drawing/2016/5/14/chartex" xmlns:mc="http://schemas.openxmlformats.org/markup-compatibility/2006" xmlns:aink="http://schemas.microsoft.com/office/drawing/2016/ink" xmlns:am3d="http://schemas.microsoft.com/office/drawing/2017/model3d" xmlns:o="urn:schemas-microsoft-com:office:office" xmlns:oel="http://schemas.microsoft.com/office/2019/extlst" xmlns:r="http://schemas.openxmlformats.org/officeDocument/2006/relationships" xmlns:m="http://schemas.openxmlformats.org/officeDocument/2006/math" xmlns:v="urn:schemas-microsoft-com:vml" xmlns:wp14="http://schemas.microsoft.com/office/word/2010/wordprocessingDrawing" xmlns:wp="http://schemas.openxmlformats.org/drawingml/2006/wordprocessingDrawing" xmlns:w10="urn:schemas-microsoft-com:office:word" xmlns:w="http://schemas.openxmlformats.org/wordprocessingml/2006/main" xmlns:w14="http://schemas.microsoft.com/office/word/2010/wordml" xmlns:w15="http://schemas.microsoft.com/office/word/2012/wordml" xmlns:w16cex="http://schemas.microsoft.com/office/word/2018/wordml/cex" xmlns:w16cid="http://schemas.microsoft.com/office/word/2016/wordml/cid" xmlns:w16="http://schemas.microsoft.com/office/word/2018/wordml" xmlns:w16du="http://schemas.microsoft.com/office/word/2023/wordml/word16du" xmlns:w16sdtdh="http://schemas.microsoft.com/office/word/2020/wordml/sdtdatahash" xmlns:w16sdtfl="http://schemas.microsoft.com/office/word/2024/wordml/sdtformatlock" xmlns:w16se="http://schemas.microsoft.com/office/word/2015/wordml/symex" xmlns:wpg="http://schemas.microsoft.com/office/word/2010/wordprocessingGroup" xmlns:wpi="http://schemas.microsoft.com/office/word/2010/wordprocessingInk" xmlns:wne="http://schemas.microsoft.com/office/word/2006/wordml" xmlns:wps="http://schemas.microsoft.com/office/word/2010/wordprocessingShape" mc:Ignorable="w14 w15 w16se w16cid w16 w16cex w16sdtdh w16sdtfl w16du wp14">
+  <w:footnote w:type="separator" w:id="-1">
+    <w:p>
+      <w:pPr>
+        <w:spacing w:after="0" w:line="240" w:lineRule="auto"/>
+      </w:pPr>
+      <w:r>
+        <w:separator/>
+      </w:r>
+    </w:p>
+  </w:footnote>
+  <w:footnote w:type="continuationSeparator" w:id="0">
+    <w:p>
+      <w:pPr>
+        <w:spacing w:after="0" w:line="240" w:lineRule="auto"/>
+      </w:pPr>
+      <w:r>
+        <w:continuationSeparator/>
+      </w:r>
+    </w:p>
+  </w:footnote>
+</w:footnotes>
+</file>
+
+<file path=word/header1.xml><?xml version="1.0" encoding="utf-8"?>
+<w:hdr xmlns:wpc="http://schemas.microsoft.com/office/word/2010/wordprocessingCanvas" xmlns:cx="http://schemas.microsoft.com/office/drawing/2014/chartex" xmlns:cx1="http://schemas.microsoft.com/office/drawing/2015/9/8/chartex" xmlns:cx2="http://schemas.microsoft.com/office/drawing/2015/10/21/chartex" xmlns:cx3="http://schemas.microsoft.com/office/drawing/2016/5/9/chartex" xmlns:cx4="http://schemas.microsoft.com/office/drawing/2016/5/10/chartex" xmlns:cx5="http://schemas.microsoft.com/office/drawing/2016/5/11/chartex" xmlns:cx6="http://schemas.microsoft.com/office/drawing/2016/5/12/chartex" xmlns:cx7="http://schemas.microsoft.com/office/drawing/2016/5/13/chartex" xmlns:cx8="http://schemas.microsoft.com/office/drawing/2016/5/14/chartex" xmlns:mc="http://schemas.openxmlformats.org/markup-compatibility/2006" xmlns:aink="http://schemas.microsoft.com/office/drawing/2016/ink" xmlns:am3d="http://schemas.microsoft.com/office/drawing/2017/model3d" xmlns:o="urn:schemas-microsoft-com:office:office" xmlns:oel="http://schemas.microsoft.com/office/2019/extlst" xmlns:r="http://schemas.openxmlformats.org/officeDocument/2006/relationships" xmlns:m="http://schemas.openxmlformats.org/officeDocument/2006/math" xmlns:v="urn:schemas-microsoft-com:vml" xmlns:wp14="http://schemas.microsoft.com/office/word/2010/wordprocessingDrawing" xmlns:wp="http://schemas.openxmlformats.org/drawingml/2006/wordprocessingDrawing" xmlns:w10="urn:schemas-microsoft-com:office:word" xmlns:w="http://schemas.openxmlformats.org/wordprocessingml/2006/main" xmlns:w14="http://schemas.microsoft.com/office/word/2010/wordml" xmlns:w15="http://schemas.microsoft.com/office/word/2012/wordml" xmlns:w16cex="http://schemas.microsoft.com/office/word/2018/wordml/cex" xmlns:w16cid="http://schemas.microsoft.com/office/word/2016/wordml/cid" xmlns:w16="http://schemas.microsoft.com/office/word/2018/wordml" xmlns:w16du="http://schemas.microsoft.com/office/word/2023/wordml/word16du" xmlns:w16sdtdh="http://schemas.microsoft.com/office/word/2020/wordml/sdtdatahash" xmlns:w16sdtfl="http://schemas.microsoft.com/office/word/2024/wordml/sdtformatlock" xmlns:w16se="http://schemas.microsoft.com/office/word/2015/wordml/symex" xmlns:wpg="http://schemas.microsoft.com/office/word/2010/wordprocessingGroup" xmlns:wpi="http://schemas.microsoft.com/office/word/2010/wordprocessingInk" xmlns:wne="http://schemas.microsoft.com/office/word/2006/wordml" xmlns:wps="http://schemas.microsoft.com/office/word/2010/wordprocessingShape" mc:Ignorable="w14 w15 w16se w16cid w16 w16cex w16sdtdh w16sdtfl w16du wp14">
+  <w:p>
+    <w:pPr>
+      <w:pStyle w:val="Encabezado"/>
+    </w:pPr>
+    <w:r>
+      <w:rPr>
+        <w:noProof/>
+      </w:rPr>
+      <w:drawing>
+        <wp:anchor distT="0" distB="0" distL="114300" distR="114300" simplePos="0" relativeHeight="251659264" behindDoc="0" locked="0" layoutInCell="1" hidden="0" allowOverlap="1" wp14:anchorId="49068074" wp14:editId="7FA2B2E8">
+          <wp:simplePos x="0" y="0"/>
+          <wp:positionH relativeFrom="page">
+            <wp:posOffset>-8467</wp:posOffset>
+          </wp:positionH>
+          <wp:positionV relativeFrom="page">
+            <wp:posOffset>-93133</wp:posOffset>
+          </wp:positionV>
+          <wp:extent cx="11343359" cy="912990"/>
+          <wp:effectExtent l="0" t="0" r="0" b="1905"/>
+          <wp:wrapTopAndBottom distT="0" distB="0"/>
+          <wp:docPr id="996" name="image1.png"/>
+          <wp:cNvGraphicFramePr/>
+          <a:graphic xmlns:a="http://schemas.openxmlformats.org/drawingml/2006/main">
+            <a:graphicData uri="http://schemas.openxmlformats.org/drawingml/2006/picture">
+              <pic:pic xmlns:pic="http://schemas.openxmlformats.org/drawingml/2006/picture">
+                <pic:nvPicPr>
+                  <pic:cNvPr id="0" name="image1.png"/>
+                  <pic:cNvPicPr preferRelativeResize="0"/>
+                </pic:nvPicPr>
+                <pic:blipFill>
+                  <a:blip r:embed="rId1"/>
+                  <a:srcRect/>
+                  <a:stretch>
+                    <a:fillRect/>
+                  </a:stretch>
+                </pic:blipFill>
+                <pic:spPr>
+                  <a:xfrm>
+                    <a:off x="0" y="0"/>
+                    <a:ext cx="11510558" cy="926447"/>
+                  </a:xfrm>
+                  <a:prstGeom prst="rect">
+                    <a:avLst/>
+                  </a:prstGeom>
+                  <a:ln/>
+                </pic:spPr>
+              </pic:pic>
+            </a:graphicData>
+          </a:graphic>
+          <wp14:sizeRelH relativeFrom="margin">
+            <wp14:pctWidth>0</wp14:pctWidth>
+          </wp14:sizeRelH>
+          <wp14:sizeRelV relativeFrom="margin">
+            <wp14:pctHeight>0</wp14:pctHeight>
+          </wp14:sizeRelV>
+        </wp:anchor>
+      </w:drawing>
+    </w:r>
+  </w:p>
+</w:hdr>
+</file>
+
 <file path=word/numbering.xml><?xml version="1.0" encoding="utf-8"?>
-<w:numbering xmlns:wpc="http://schemas.microsoft.com/office/word/2010/wordprocessingCanvas" xmlns:cx="http://schemas.microsoft.com/office/drawing/2014/chartex" xmlns:cx1="http://schemas.microsoft.com/office/drawing/2015/9/8/chartex" xmlns:cx2="http://schemas.microsoft.com/office/drawing/2015/10/21/chartex" xmlns:cx3="http://schemas.microsoft.com/office/drawing/2016/5/9/chartex" xmlns:cx4="http://schemas.microsoft.com/office/drawing/2016/5/10/chartex" xmlns:cx5="http://schemas.microsoft.com/office/drawing/2016/5/11/chartex" xmlns:cx6="http://schemas.microsoft.com/office/drawing/2016/5/12/chartex" xmlns:cx7="http://schemas.microsoft.com/office/drawing/2016/5/13/chartex" xmlns:cx8="http://schemas.microsoft.com/office/drawing/2016/5/14/chartex" xmlns:mc="http://schemas.openxmlformats.org/markup-compatibility/2006" xmlns:aink="http://schemas.microsoft.com/office/drawing/2016/ink" xmlns:am3d="http://schemas.microsoft.com/office/drawing/2017/model3d" xmlns:o="urn:schemas-microsoft-com:office:office" xmlns:r="http://schemas.openxmlformats.org/officeDocument/2006/relationships" xmlns:m="http://schemas.openxmlformats.org/officeDocument/2006/math" xmlns:v="urn:schemas-microsoft-com:vml" xmlns:wp14="http://schemas.microsoft.com/office/word/2010/wordprocessingDrawing" xmlns:wp="http://schemas.openxmlformats.org/drawingml/2006/wordprocessingDrawing" xmlns:w10="urn:schemas-microsoft-com:office:word" xmlns:w="http://schemas.openxmlformats.org/wordprocessingml/2006/main" xmlns:w14="http://schemas.microsoft.com/office/word/2010/wordml" xmlns:w15="http://schemas.microsoft.com/office/word/2012/wordml" xmlns:w16cex="http://schemas.microsoft.com/office/word/2018/wordml/cex" xmlns:w16cid="http://schemas.microsoft.com/office/word/2016/wordml/cid" xmlns:w16="http://schemas.microsoft.com/office/word/2018/wordml" xmlns:w16sdtdh="http://schemas.microsoft.com/office/word/2020/wordml/sdtdatahash" xmlns:w16se="http://schemas.microsoft.com/office/word/2015/wordml/symex" xmlns:wpg="http://schemas.microsoft.com/office/word/2010/wordprocessingGroup" xmlns:wpi="http://schemas.microsoft.com/office/word/2010/wordprocessingInk" xmlns:wne="http://schemas.microsoft.com/office/word/2006/wordml" xmlns:wps="http://schemas.microsoft.com/office/word/2010/wordprocessingShape" mc:Ignorable="w14 w15 w16se w16cid w16 w16cex w16sdtdh wp14">
+<w:numbering xmlns:wpc="http://schemas.microsoft.com/office/word/2010/wordprocessingCanvas" xmlns:cx="http://schemas.microsoft.com/office/drawing/2014/chartex" xmlns:cx1="http://schemas.microsoft.com/office/drawing/2015/9/8/chartex" xmlns:cx2="http://schemas.microsoft.com/office/drawing/2015/10/21/chartex" xmlns:cx3="http://schemas.microsoft.com/office/drawing/2016/5/9/chartex" xmlns:cx4="http://schemas.microsoft.com/office/drawing/2016/5/10/chartex" xmlns:cx5="http://schemas.microsoft.com/office/drawing/2016/5/11/chartex" xmlns:cx6="http://schemas.microsoft.com/office/drawing/2016/5/12/chartex" xmlns:cx7="http://schemas.microsoft.com/office/drawing/2016/5/13/chartex" xmlns:cx8="http://schemas.microsoft.com/office/drawing/2016/5/14/chartex" xmlns:mc="http://schemas.openxmlformats.org/markup-compatibility/2006" xmlns:aink="http://schemas.microsoft.com/office/drawing/2016/ink" xmlns:am3d="http://schemas.microsoft.com/office/drawing/2017/model3d" xmlns:o="urn:schemas-microsoft-com:office:office" xmlns:oel="http://schemas.microsoft.com/office/2019/extlst" xmlns:r="http://schemas.openxmlformats.org/officeDocument/2006/relationships" xmlns:m="http://schemas.openxmlformats.org/officeDocument/2006/math" xmlns:v="urn:schemas-microsoft-com:vml" xmlns:wp14="http://schemas.microsoft.com/office/word/2010/wordprocessingDrawing" xmlns:wp="http://schemas.openxmlformats.org/drawingml/2006/wordprocessingDrawing" xmlns:w10="urn:schemas-microsoft-com:office:word" xmlns:w="http://schemas.openxmlformats.org/wordprocessingml/2006/main" xmlns:w14="http://schemas.microsoft.com/office/word/2010/wordml" xmlns:w15="http://schemas.microsoft.com/office/word/2012/wordml" xmlns:w16cex="http://schemas.microsoft.com/office/word/2018/wordml/cex" xmlns:w16cid="http://schemas.microsoft.com/office/word/2016/wordml/cid" xmlns:w16="http://schemas.microsoft.com/office/word/2018/wordml" xmlns:w16du="http://schemas.microsoft.com/office/word/2023/wordml/word16du" xmlns:w16sdtdh="http://schemas.microsoft.com/office/word/2020/wordml/sdtdatahash" xmlns:w16sdtfl="http://schemas.microsoft.com/office/word/2024/wordml/sdtformatlock" xmlns:w16se="http://schemas.microsoft.com/office/word/2015/wordml/symex" xmlns:wpg="http://schemas.microsoft.com/office/word/2010/wordprocessingGroup" xmlns:wpi="http://schemas.microsoft.com/office/word/2010/wordprocessingInk" xmlns:wne="http://schemas.microsoft.com/office/word/2006/wordml" xmlns:wps="http://schemas.microsoft.com/office/word/2010/wordprocessingShape" mc:Ignorable="w14 w15 w16se w16cid w16 w16cex w16sdtdh w16sdtfl w16du wp14">
   <w:abstractNum w:abstractNumId="0" w15:restartNumberingAfterBreak="0">
     <w:nsid w:val="1E7F34A8"/>
     <w:multiLevelType w:val="hybridMultilevel"/>
@@ -6516,50 +6616,50 @@
       </w:pPr>
     </w:lvl>
   </w:abstractNum>
-  <w:num w:numId="1">
+  <w:num w:numId="1" w16cid:durableId="863129985">
     <w:abstractNumId w:val="3"/>
   </w:num>
-  <w:num w:numId="2">
+  <w:num w:numId="2" w16cid:durableId="199442649">
     <w:abstractNumId w:val="5"/>
   </w:num>
-  <w:num w:numId="3">
+  <w:num w:numId="3" w16cid:durableId="1684089574">
     <w:abstractNumId w:val="8"/>
   </w:num>
-  <w:num w:numId="4">
+  <w:num w:numId="4" w16cid:durableId="1271476139">
     <w:abstractNumId w:val="7"/>
   </w:num>
-  <w:num w:numId="5">
+  <w:num w:numId="5" w16cid:durableId="116677959">
     <w:abstractNumId w:val="9"/>
   </w:num>
-  <w:num w:numId="6">
+  <w:num w:numId="6" w16cid:durableId="1631982951">
     <w:abstractNumId w:val="4"/>
   </w:num>
-  <w:num w:numId="7">
+  <w:num w:numId="7" w16cid:durableId="2044943072">
     <w:abstractNumId w:val="1"/>
   </w:num>
-  <w:num w:numId="8">
+  <w:num w:numId="8" w16cid:durableId="640501812">
     <w:abstractNumId w:val="11"/>
   </w:num>
-  <w:num w:numId="9">
+  <w:num w:numId="9" w16cid:durableId="1197156886">
     <w:abstractNumId w:val="2"/>
   </w:num>
-  <w:num w:numId="10">
+  <w:num w:numId="10" w16cid:durableId="1820686516">
     <w:abstractNumId w:val="12"/>
   </w:num>
-  <w:num w:numId="11">
+  <w:num w:numId="11" w16cid:durableId="712925450">
     <w:abstractNumId w:val="10"/>
   </w:num>
-  <w:num w:numId="12">
+  <w:num w:numId="12" w16cid:durableId="303045568">
     <w:abstractNumId w:val="6"/>
   </w:num>
-  <w:num w:numId="13">
+  <w:num w:numId="13" w16cid:durableId="2013414774">
     <w:abstractNumId w:val="0"/>
   </w:num>
 </w:numbering>
 </file>
 
 <file path=word/styles.xml><?xml version="1.0" encoding="utf-8"?>
-<w:styles xmlns:mc="http://schemas.openxmlformats.org/markup-compatibility/2006" xmlns:r="http://schemas.openxmlformats.org/officeDocument/2006/relationships" xmlns:w="http://schemas.openxmlformats.org/wordprocessingml/2006/main" xmlns:w14="http://schemas.microsoft.com/office/word/2010/wordml" xmlns:w15="http://schemas.microsoft.com/office/word/2012/wordml" xmlns:w16cex="http://schemas.microsoft.com/office/word/2018/wordml/cex" xmlns:w16cid="http://schemas.microsoft.com/office/word/2016/wordml/cid" xmlns:w16="http://schemas.microsoft.com/office/word/2018/wordml" xmlns:w16sdtdh="http://schemas.microsoft.com/office/word/2020/wordml/sdtdatahash" xmlns:w16se="http://schemas.microsoft.com/office/word/2015/wordml/symex" mc:Ignorable="w14 w15 w16se w16cid w16 w16cex w16sdtdh">
+<w:styles xmlns:mc="http://schemas.openxmlformats.org/markup-compatibility/2006" xmlns:r="http://schemas.openxmlformats.org/officeDocument/2006/relationships" xmlns:w="http://schemas.openxmlformats.org/wordprocessingml/2006/main" xmlns:w14="http://schemas.microsoft.com/office/word/2010/wordml" xmlns:w15="http://schemas.microsoft.com/office/word/2012/wordml" xmlns:w16cex="http://schemas.microsoft.com/office/word/2018/wordml/cex" xmlns:w16cid="http://schemas.microsoft.com/office/word/2016/wordml/cid" xmlns:w16="http://schemas.microsoft.com/office/word/2018/wordml" xmlns:w16du="http://schemas.microsoft.com/office/word/2023/wordml/word16du" xmlns:w16sdtdh="http://schemas.microsoft.com/office/word/2020/wordml/sdtdatahash" xmlns:w16sdtfl="http://schemas.microsoft.com/office/word/2024/wordml/sdtformatlock" xmlns:w16se="http://schemas.microsoft.com/office/word/2015/wordml/symex" mc:Ignorable="w14 w15 w16se w16cid w16 w16cex w16sdtdh w16sdtfl w16du">
   <w:docDefaults>
     <w:rPrDefault>
       <w:rPr>
@@ -7314,6 +7414,50 @@
       </w:tcPr>
     </w:tblStylePr>
   </w:style>
+  <w:style w:type="paragraph" w:styleId="Encabezado">
+    <w:name w:val="header"/>
+    <w:basedOn w:val="Normal"/>
+    <w:link w:val="EncabezadoCar"/>
+    <w:uiPriority w:val="99"/>
+    <w:unhideWhenUsed/>
+    <w:rsid w:val="006C2DE9"/>
+    <w:pPr>
+      <w:tabs>
+        <w:tab w:val="center" w:pos="4419"/>
+        <w:tab w:val="right" w:pos="8838"/>
+      </w:tabs>
+      <w:spacing w:after="0" w:line="240" w:lineRule="auto"/>
+    </w:pPr>
+  </w:style>
+  <w:style w:type="character" w:customStyle="1" w:styleId="EncabezadoCar">
+    <w:name w:val="Encabezado Car"/>
+    <w:basedOn w:val="Fuentedeprrafopredeter"/>
+    <w:link w:val="Encabezado"/>
+    <w:uiPriority w:val="99"/>
+    <w:rsid w:val="006C2DE9"/>
+  </w:style>
+  <w:style w:type="paragraph" w:styleId="Piedepgina">
+    <w:name w:val="footer"/>
+    <w:basedOn w:val="Normal"/>
+    <w:link w:val="PiedepginaCar"/>
+    <w:uiPriority w:val="99"/>
+    <w:unhideWhenUsed/>
+    <w:rsid w:val="006C2DE9"/>
+    <w:pPr>
+      <w:tabs>
+        <w:tab w:val="center" w:pos="4419"/>
+        <w:tab w:val="right" w:pos="8838"/>
+      </w:tabs>
+      <w:spacing w:after="0" w:line="240" w:lineRule="auto"/>
+    </w:pPr>
+  </w:style>
+  <w:style w:type="character" w:customStyle="1" w:styleId="PiedepginaCar">
+    <w:name w:val="Pie de página Car"/>
+    <w:basedOn w:val="Fuentedeprrafopredeter"/>
+    <w:link w:val="Piedepgina"/>
+    <w:uiPriority w:val="99"/>
+    <w:rsid w:val="006C2DE9"/>
+  </w:style>
 </w:styles>
 </file>
 
@@ -7613,20 +7757,20 @@
 </file>
 
 <file path=customXml/item1.xml><?xml version="1.0" encoding="utf-8"?>
-<p:properties xmlns:p="http://schemas.microsoft.com/office/2006/metadata/properties" xmlns:xsi="http://www.w3.org/2001/XMLSchema-instance" xmlns:pc="http://schemas.microsoft.com/office/infopath/2007/PartnerControls">
-  <documentManagement>
-    <_activity xmlns="c8f5b4db-1389-4765-863e-81d35a3faa07" xsi:nil="true"/>
-  </documentManagement>
-</p:properties>
-</file>
-
-<file path=customXml/item2.xml><?xml version="1.0" encoding="utf-8"?>
 <?mso-contentType ?>
 <FormTemplates xmlns="http://schemas.microsoft.com/sharepoint/v3/contenttype/forms">
   <Display>DocumentLibraryForm</Display>
   <Edit>DocumentLibraryForm</Edit>
   <New>DocumentLibraryForm</New>
 </FormTemplates>
+</file>
+
+<file path=customXml/item2.xml><?xml version="1.0" encoding="utf-8"?>
+<p:properties xmlns:p="http://schemas.microsoft.com/office/2006/metadata/properties" xmlns:xsi="http://www.w3.org/2001/XMLSchema-instance" xmlns:pc="http://schemas.microsoft.com/office/infopath/2007/PartnerControls">
+  <documentManagement>
+    <_activity xmlns="c8f5b4db-1389-4765-863e-81d35a3faa07" xsi:nil="true"/>
+  </documentManagement>
+</p:properties>
 </file>
 
 <file path=customXml/item3.xml><?xml version="1.0" encoding="utf-8"?>
@@ -7883,19 +8027,19 @@
 </file>
 
 <file path=customXml/itemProps1.xml><?xml version="1.0" encoding="utf-8"?>
+<ds:datastoreItem xmlns:ds="http://schemas.openxmlformats.org/officeDocument/2006/customXml" ds:itemID="{23E96228-C328-4C77-AD83-3875A60576F8}">
+  <ds:schemaRefs>
+    <ds:schemaRef ds:uri="http://schemas.microsoft.com/sharepoint/v3/contenttype/forms"/>
+  </ds:schemaRefs>
+</ds:datastoreItem>
+</file>
+
+<file path=customXml/itemProps2.xml><?xml version="1.0" encoding="utf-8"?>
 <ds:datastoreItem xmlns:ds="http://schemas.openxmlformats.org/officeDocument/2006/customXml" ds:itemID="{9C11A81B-B9B8-4343-AA29-483015CC7692}">
   <ds:schemaRefs>
     <ds:schemaRef ds:uri="http://schemas.microsoft.com/office/2006/metadata/properties"/>
     <ds:schemaRef ds:uri="http://schemas.microsoft.com/office/infopath/2007/PartnerControls"/>
     <ds:schemaRef ds:uri="c8f5b4db-1389-4765-863e-81d35a3faa07"/>
-  </ds:schemaRefs>
-</ds:datastoreItem>
-</file>
-
-<file path=customXml/itemProps2.xml><?xml version="1.0" encoding="utf-8"?>
-<ds:datastoreItem xmlns:ds="http://schemas.openxmlformats.org/officeDocument/2006/customXml" ds:itemID="{23E96228-C328-4C77-AD83-3875A60576F8}">
-  <ds:schemaRefs>
-    <ds:schemaRef ds:uri="http://schemas.microsoft.com/sharepoint/v3/contenttype/forms"/>
   </ds:schemaRefs>
 </ds:datastoreItem>
 </file>

</xml_diff>